<commit_message>
Bringup PIO example and add ADSB waveforms
</commit_message>
<xml_diff>
--- a/word/design_notebook.docx
+++ b/word/design_notebook.docx
@@ -61,6 +61,9 @@
         </w:numPr>
       </w:pPr>
       <w:r>
+        <w:rPr>
+          <w:noProof/>
+        </w:rPr>
         <w:drawing>
           <wp:inline distT="0" distB="0" distL="0" distR="0" wp14:anchorId="0124299C" wp14:editId="0D4A460D">
             <wp:extent cx="4743450" cy="2248071"/>
@@ -681,6 +684,9 @@
         </w:numPr>
       </w:pPr>
       <w:r>
+        <w:rPr>
+          <w:noProof/>
+        </w:rPr>
         <w:drawing>
           <wp:inline distT="0" distB="0" distL="0" distR="0" wp14:anchorId="4AA69D97" wp14:editId="74F88F15">
             <wp:extent cx="4583827" cy="1958510"/>
@@ -763,6 +769,98 @@
         <w:t>2023-02-20 Decoding ADS-B?</w:t>
       </w:r>
     </w:p>
+    <w:p>
+      <w:pPr>
+        <w:pStyle w:val="ListParagraph"/>
+        <w:numPr>
+          <w:ilvl w:val="0"/>
+          <w:numId w:val="2"/>
+        </w:numPr>
+      </w:pPr>
+      <w:r>
+        <w:t>Replicating ADS-B waveform with arbitrary function generator.</w:t>
+      </w:r>
+    </w:p>
+    <w:p>
+      <w:pPr>
+        <w:pStyle w:val="ListParagraph"/>
+        <w:numPr>
+          <w:ilvl w:val="1"/>
+          <w:numId w:val="2"/>
+        </w:numPr>
+      </w:pPr>
+      <w:r>
+        <w:rPr>
+          <w:noProof/>
+        </w:rPr>
+        <w:lastRenderedPageBreak/>
+        <w:drawing>
+          <wp:inline distT="0" distB="0" distL="0" distR="0" wp14:anchorId="7BFEDCEC" wp14:editId="29C94207">
+            <wp:extent cx="5510212" cy="3443883"/>
+            <wp:effectExtent l="0" t="0" r="0" b="4445"/>
+            <wp:docPr id="3" name="Picture 3"/>
+            <wp:cNvGraphicFramePr>
+              <a:graphicFrameLocks xmlns:a="http://schemas.openxmlformats.org/drawingml/2006/main" noChangeAspect="1"/>
+            </wp:cNvGraphicFramePr>
+            <a:graphic xmlns:a="http://schemas.openxmlformats.org/drawingml/2006/main">
+              <a:graphicData uri="http://schemas.openxmlformats.org/drawingml/2006/picture">
+                <pic:pic xmlns:pic="http://schemas.openxmlformats.org/drawingml/2006/picture">
+                  <pic:nvPicPr>
+                    <pic:cNvPr id="0" name="Picture 1"/>
+                    <pic:cNvPicPr>
+                      <a:picLocks noChangeAspect="1" noChangeArrowheads="1"/>
+                    </pic:cNvPicPr>
+                  </pic:nvPicPr>
+                  <pic:blipFill>
+                    <a:blip r:embed="rId13">
+                      <a:extLst>
+                        <a:ext uri="{28A0092B-C50C-407E-A947-70E740481C1C}">
+                          <a14:useLocalDpi xmlns:a14="http://schemas.microsoft.com/office/drawing/2010/main" val="0"/>
+                        </a:ext>
+                      </a:extLst>
+                    </a:blip>
+                    <a:srcRect/>
+                    <a:stretch>
+                      <a:fillRect/>
+                    </a:stretch>
+                  </pic:blipFill>
+                  <pic:spPr bwMode="auto">
+                    <a:xfrm>
+                      <a:off x="0" y="0"/>
+                      <a:ext cx="5516469" cy="3447793"/>
+                    </a:xfrm>
+                    <a:prstGeom prst="rect">
+                      <a:avLst/>
+                    </a:prstGeom>
+                    <a:noFill/>
+                    <a:ln>
+                      <a:noFill/>
+                    </a:ln>
+                  </pic:spPr>
+                </pic:pic>
+              </a:graphicData>
+            </a:graphic>
+          </wp:inline>
+        </w:drawing>
+      </w:r>
+    </w:p>
+    <w:p>
+      <w:pPr>
+        <w:pStyle w:val="ListParagraph"/>
+        <w:numPr>
+          <w:ilvl w:val="2"/>
+          <w:numId w:val="2"/>
+        </w:numPr>
+      </w:pPr>
+      <w:proofErr w:type="spellStart"/>
+      <w:r>
+        <w:t>Downsampled</w:t>
+      </w:r>
+      <w:proofErr w:type="spellEnd"/>
+      <w:r>
+        <w:t xml:space="preserve"> to 1:20 sample ratio. 312Msps/20 = 15.6Msps</w:t>
+      </w:r>
+    </w:p>
     <w:sectPr>
       <w:pgSz w:w="12240" w:h="15840"/>
       <w:pgMar w:top="1440" w:right="1440" w:bottom="1440" w:left="1440" w:header="720" w:footer="720" w:gutter="0"/>
@@ -778,7 +876,7 @@
   <w:abstractNum w:abstractNumId="0" w15:restartNumberingAfterBreak="0">
     <w:nsid w:val="559F017D"/>
     <w:multiLevelType w:val="hybridMultilevel"/>
-    <w:tmpl w:val="780C0392"/>
+    <w:tmpl w:val="9088333C"/>
     <w:lvl w:ilvl="0" w:tplc="04090001">
       <w:start w:val="1"/>
       <w:numFmt w:val="bullet"/>

</xml_diff>

<commit_message>
Fix debug issue and preamble detection working!
</commit_message>
<xml_diff>
--- a/word/design_notebook.docx
+++ b/word/design_notebook.docx
@@ -15,13 +15,8 @@
         <w:pStyle w:val="Heading1"/>
       </w:pPr>
       <w:r>
-        <w:t xml:space="preserve">2023-02-18 RF </w:t>
-      </w:r>
-      <w:proofErr w:type="spellStart"/>
-      <w:r>
-        <w:t>Bringup</w:t>
-      </w:r>
-      <w:proofErr w:type="spellEnd"/>
+        <w:t>2023-02-18 RF Bringup</w:t>
+      </w:r>
     </w:p>
     <w:p>
       <w:pPr>
@@ -32,13 +27,8 @@
         </w:numPr>
       </w:pPr>
       <w:r>
-        <w:t xml:space="preserve">Proto RF board </w:t>
-      </w:r>
-      <w:proofErr w:type="spellStart"/>
-      <w:r>
-        <w:t>bringup</w:t>
-      </w:r>
-      <w:proofErr w:type="spellEnd"/>
+        <w:t>Proto RF board bringup</w:t>
+      </w:r>
     </w:p>
     <w:p>
       <w:pPr>
@@ -333,13 +323,8 @@
         </w:numPr>
       </w:pPr>
       <w:r>
-        <w:t xml:space="preserve">Proto detector board </w:t>
-      </w:r>
-      <w:proofErr w:type="spellStart"/>
-      <w:r>
-        <w:t>bringup</w:t>
-      </w:r>
-      <w:proofErr w:type="spellEnd"/>
+        <w:t>Proto detector board bringup</w:t>
+      </w:r>
     </w:p>
     <w:p>
       <w:pPr>
@@ -599,13 +584,8 @@
       </w:pPr>
       <w:r>
         <w:lastRenderedPageBreak/>
-        <w:t xml:space="preserve">2023-02-19 MCU Board </w:t>
-      </w:r>
-      <w:proofErr w:type="spellStart"/>
-      <w:r>
-        <w:t>Bringup</w:t>
-      </w:r>
-      <w:proofErr w:type="spellEnd"/>
+        <w:t>2023-02-19 MCU Board Bringup</w:t>
+      </w:r>
     </w:p>
     <w:p>
       <w:pPr>
@@ -628,15 +608,7 @@
         </w:numPr>
       </w:pPr>
       <w:r>
-        <w:t xml:space="preserve">Remember to look for unconnected in the </w:t>
-      </w:r>
-      <w:proofErr w:type="spellStart"/>
-      <w:r>
-        <w:t>PCBNew</w:t>
-      </w:r>
-      <w:proofErr w:type="spellEnd"/>
-      <w:r>
-        <w:t xml:space="preserve"> DRC! Boy.</w:t>
+        <w:t>Remember to look for unconnected in the PCBNew DRC! Boy.</w:t>
       </w:r>
     </w:p>
     <w:p>
@@ -745,27 +717,28 @@
         </w:numPr>
       </w:pPr>
       <w:r>
-        <w:t xml:space="preserve">Switched comparator to LMV331 (~400ns propagation time, </w:t>
-      </w:r>
-      <w:proofErr w:type="spellStart"/>
-      <w:r>
-        <w:t>slowish</w:t>
-      </w:r>
-      <w:proofErr w:type="spellEnd"/>
-      <w:r>
-        <w:t xml:space="preserve"> but maybe fast enough). Need to add an output pullup resistor since the output of the LMV331 is open collector.</w:t>
+        <w:t>Switched comparator to LMV331 (~400ns propagation time, slowish but maybe fast enough). Need to add an output pullup resistor since the output of the LMV331 is open collector.</w:t>
+      </w:r>
+    </w:p>
+    <w:p>
+      <w:pPr>
+        <w:rPr>
+          <w:rFonts w:asciiTheme="majorHAnsi" w:eastAsiaTheme="majorEastAsia" w:hAnsiTheme="majorHAnsi" w:cstheme="majorBidi"/>
+          <w:color w:val="2F5496" w:themeColor="accent1" w:themeShade="BF"/>
+          <w:sz w:val="26"/>
+          <w:szCs w:val="26"/>
+        </w:rPr>
+      </w:pPr>
+      <w:r>
+        <w:br w:type="page"/>
       </w:r>
     </w:p>
     <w:p>
       <w:pPr>
         <w:pStyle w:val="Heading2"/>
       </w:pPr>
-    </w:p>
-    <w:p>
-      <w:pPr>
-        <w:pStyle w:val="Heading2"/>
-      </w:pPr>
-      <w:r>
+      <w:r>
+        <w:lastRenderedPageBreak/>
         <w:t>2023-02-20 Decoding ADS-B?</w:t>
       </w:r>
     </w:p>
@@ -778,7 +751,7 @@
         </w:numPr>
       </w:pPr>
       <w:r>
-        <w:t>Replicating ADS-B waveform with arbitrary function generator.</w:t>
+        <w:t>Got a nice ADS-B packet!</w:t>
       </w:r>
     </w:p>
     <w:p>
@@ -793,9 +766,8 @@
         <w:rPr>
           <w:noProof/>
         </w:rPr>
-        <w:lastRenderedPageBreak/>
         <w:drawing>
-          <wp:inline distT="0" distB="0" distL="0" distR="0" wp14:anchorId="7BFEDCEC" wp14:editId="29C94207">
+          <wp:inline distT="0" distB="0" distL="0" distR="0" wp14:anchorId="1244CAB8" wp14:editId="7421ADDC">
             <wp:extent cx="5510212" cy="3443883"/>
             <wp:effectExtent l="0" t="0" r="0" b="4445"/>
             <wp:docPr id="3" name="Picture 3"/>
@@ -848,17 +820,366 @@
       <w:pPr>
         <w:pStyle w:val="ListParagraph"/>
         <w:numPr>
+          <w:ilvl w:val="1"/>
+          <w:numId w:val="2"/>
+        </w:numPr>
+      </w:pPr>
+      <w:r>
+        <w:t>Downsampled to 1:20 sample ratio to use with arbitrary function generator. 312Msps/20 = 15.6Msps</w:t>
+      </w:r>
+    </w:p>
+    <w:p>
+      <w:pPr>
+        <w:pStyle w:val="ListParagraph"/>
+        <w:numPr>
+          <w:ilvl w:val="1"/>
+          <w:numId w:val="2"/>
+        </w:numPr>
+      </w:pPr>
+      <w:r>
+        <w:t xml:space="preserve">Replicating ADS-B waveform </w:t>
+      </w:r>
+      <w:r>
+        <w:t xml:space="preserve">from comparator output </w:t>
+      </w:r>
+      <w:r>
+        <w:t>with arbitrary function generator.</w:t>
+      </w:r>
+    </w:p>
+    <w:p>
+      <w:pPr>
+        <w:pStyle w:val="ListParagraph"/>
+        <w:numPr>
+          <w:ilvl w:val="0"/>
+          <w:numId w:val="2"/>
+        </w:numPr>
+      </w:pPr>
+      <w:r>
+        <w:t xml:space="preserve">CANRP2040 project has </w:t>
+      </w:r>
+      <w:hyperlink r:id="rId14" w:history="1">
+        <w:r>
+          <w:rPr>
+            <w:rStyle w:val="Hyperlink"/>
+          </w:rPr>
+          <w:t>really good examples and notes</w:t>
+        </w:r>
+      </w:hyperlink>
+      <w:r>
+        <w:t xml:space="preserve"> about using RP2040 PIO for decoding stuff at 1MHz.</w:t>
+      </w:r>
+    </w:p>
+    <w:p>
+      <w:pPr>
+        <w:pStyle w:val="ListParagraph"/>
+        <w:numPr>
+          <w:ilvl w:val="0"/>
+          <w:numId w:val="2"/>
+        </w:numPr>
+      </w:pPr>
+      <w:hyperlink r:id="rId15" w:history="1">
+        <w:r>
+          <w:rPr>
+            <w:rStyle w:val="Hyperlink"/>
+          </w:rPr>
+          <w:t>RP2040 Datasheet</w:t>
+        </w:r>
+      </w:hyperlink>
+    </w:p>
+    <w:p>
+      <w:pPr>
+        <w:pStyle w:val="ListParagraph"/>
+        <w:numPr>
+          <w:ilvl w:val="0"/>
+          <w:numId w:val="2"/>
+        </w:numPr>
+      </w:pPr>
+      <w:hyperlink r:id="rId16" w:history="1">
+        <w:r>
+          <w:rPr>
+            <w:rStyle w:val="Hyperlink"/>
+          </w:rPr>
+          <w:t>C++ PIO Tutorial</w:t>
+        </w:r>
+      </w:hyperlink>
+    </w:p>
+    <w:p>
+      <w:pPr>
+        <w:pStyle w:val="ListParagraph"/>
+        <w:numPr>
+          <w:ilvl w:val="0"/>
+          <w:numId w:val="2"/>
+        </w:numPr>
+      </w:pPr>
+      <w:r>
+        <w:t>Bringing up PIO capture program.</w:t>
+      </w:r>
+    </w:p>
+    <w:p>
+      <w:pPr>
+        <w:pStyle w:val="ListParagraph"/>
+        <w:numPr>
+          <w:ilvl w:val="1"/>
+          <w:numId w:val="2"/>
+        </w:numPr>
+      </w:pPr>
+      <w:r>
+        <w:t>Testing with 200 cycle “blink” pulses, PIO clock set to 16MHz.</w:t>
+      </w:r>
+    </w:p>
+    <w:p>
+      <w:pPr>
+        <w:pStyle w:val="ListParagraph"/>
+        <w:numPr>
           <w:ilvl w:val="2"/>
           <w:numId w:val="2"/>
         </w:numPr>
       </w:pPr>
-      <w:proofErr w:type="spellStart"/>
-      <w:r>
-        <w:t>Downsampled</w:t>
-      </w:r>
-      <w:proofErr w:type="spellEnd"/>
-      <w:r>
-        <w:t xml:space="preserve"> to 1:20 sample ratio. 312Msps/20 = 15.6Msps</w:t>
+      <w:r>
+        <w:rPr>
+          <w:noProof/>
+        </w:rPr>
+        <w:drawing>
+          <wp:inline distT="0" distB="0" distL="0" distR="0" wp14:anchorId="06DC1C47" wp14:editId="668012FE">
+            <wp:extent cx="3552825" cy="2220516"/>
+            <wp:effectExtent l="0" t="0" r="0" b="8890"/>
+            <wp:docPr id="9" name="Picture 9"/>
+            <wp:cNvGraphicFramePr>
+              <a:graphicFrameLocks xmlns:a="http://schemas.openxmlformats.org/drawingml/2006/main" noChangeAspect="1"/>
+            </wp:cNvGraphicFramePr>
+            <a:graphic xmlns:a="http://schemas.openxmlformats.org/drawingml/2006/main">
+              <a:graphicData uri="http://schemas.openxmlformats.org/drawingml/2006/picture">
+                <pic:pic xmlns:pic="http://schemas.openxmlformats.org/drawingml/2006/picture">
+                  <pic:nvPicPr>
+                    <pic:cNvPr id="0" name="Picture 1"/>
+                    <pic:cNvPicPr>
+                      <a:picLocks noChangeAspect="1" noChangeArrowheads="1"/>
+                    </pic:cNvPicPr>
+                  </pic:nvPicPr>
+                  <pic:blipFill>
+                    <a:blip r:embed="rId17" cstate="print">
+                      <a:extLst>
+                        <a:ext uri="{28A0092B-C50C-407E-A947-70E740481C1C}">
+                          <a14:useLocalDpi xmlns:a14="http://schemas.microsoft.com/office/drawing/2010/main" val="0"/>
+                        </a:ext>
+                      </a:extLst>
+                    </a:blip>
+                    <a:srcRect/>
+                    <a:stretch>
+                      <a:fillRect/>
+                    </a:stretch>
+                  </pic:blipFill>
+                  <pic:spPr bwMode="auto">
+                    <a:xfrm>
+                      <a:off x="0" y="0"/>
+                      <a:ext cx="3560953" cy="2225596"/>
+                    </a:xfrm>
+                    <a:prstGeom prst="rect">
+                      <a:avLst/>
+                    </a:prstGeom>
+                    <a:noFill/>
+                    <a:ln>
+                      <a:noFill/>
+                    </a:ln>
+                  </pic:spPr>
+                </pic:pic>
+              </a:graphicData>
+            </a:graphic>
+          </wp:inline>
+        </w:drawing>
+      </w:r>
+    </w:p>
+    <w:p>
+      <w:pPr>
+        <w:pStyle w:val="ListParagraph"/>
+        <w:numPr>
+          <w:ilvl w:val="2"/>
+          <w:numId w:val="2"/>
+        </w:numPr>
+      </w:pPr>
+      <w:r>
+        <w:t>200*80kHz = 16MHz. Not bad!</w:t>
+      </w:r>
+    </w:p>
+    <w:p>
+      <w:pPr>
+        <w:pStyle w:val="ListParagraph"/>
+        <w:numPr>
+          <w:ilvl w:val="0"/>
+          <w:numId w:val="2"/>
+        </w:numPr>
+      </w:pPr>
+      <w:r>
+        <w:lastRenderedPageBreak/>
+        <w:t>Got into some really weird error loops with the debugger when trying to debug PIO. Some troubleshooting tips that may or may not make a difference:</w:t>
+      </w:r>
+    </w:p>
+    <w:p>
+      <w:pPr>
+        <w:pStyle w:val="ListParagraph"/>
+        <w:numPr>
+          <w:ilvl w:val="1"/>
+          <w:numId w:val="2"/>
+        </w:numPr>
+      </w:pPr>
+      <w:r>
+        <w:t>Move the SWD cable away from the RF boards / put the cable below the ground planes.</w:t>
+      </w:r>
+    </w:p>
+    <w:p>
+      <w:pPr>
+        <w:pStyle w:val="ListParagraph"/>
+        <w:numPr>
+          <w:ilvl w:val="1"/>
+          <w:numId w:val="2"/>
+        </w:numPr>
+      </w:pPr>
+      <w:r>
+        <w:t>Power cycle by turning off the power supply for a full 10 seconds, then reset the board with the debugger and reconnect.</w:t>
+      </w:r>
+    </w:p>
+    <w:p>
+      <w:pPr>
+        <w:pStyle w:val="ListParagraph"/>
+        <w:numPr>
+          <w:ilvl w:val="1"/>
+          <w:numId w:val="2"/>
+        </w:numPr>
+      </w:pPr>
+      <w:r>
+        <w:t>Wait until the debugger is done thinking before clicking any buttons.</w:t>
+      </w:r>
+    </w:p>
+    <w:p>
+      <w:pPr>
+        <w:pStyle w:val="ListParagraph"/>
+        <w:numPr>
+          <w:ilvl w:val="1"/>
+          <w:numId w:val="2"/>
+        </w:numPr>
+      </w:pPr>
+      <w:r>
+        <w:t>Disable adaptive clocking, set it to something low like 4000kHz</w:t>
+      </w:r>
+      <w:r>
+        <w:t xml:space="preserve"> (this is not done by default)!</w:t>
+      </w:r>
+    </w:p>
+    <w:p>
+      <w:pPr>
+        <w:pStyle w:val="ListParagraph"/>
+        <w:numPr>
+          <w:ilvl w:val="1"/>
+          <w:numId w:val="2"/>
+        </w:numPr>
+      </w:pPr>
+      <w:r>
+        <w:t xml:space="preserve">This is it!! Launch vs. </w:t>
+      </w:r>
+      <w:hyperlink r:id="rId18" w:history="1">
+        <w:r>
+          <w:rPr>
+            <w:rStyle w:val="Hyperlink"/>
+          </w:rPr>
+          <w:t>attach</w:t>
+        </w:r>
+      </w:hyperlink>
+      <w:r>
+        <w:t>! Since I am running an external debugger session, I need to attach to it instead of launching a new one. Now all the issues make sense (things working the first time but not the second, all of the breakpoints being set over each other, etc).</w:t>
+      </w:r>
+    </w:p>
+    <w:p>
+      <w:pPr>
+        <w:pStyle w:val="Heading2"/>
+      </w:pPr>
+      <w:r>
+        <w:t>2023-02-24 More Decoding ADS-B</w:t>
+      </w:r>
+    </w:p>
+    <w:p>
+      <w:pPr>
+        <w:pStyle w:val="ListParagraph"/>
+        <w:numPr>
+          <w:ilvl w:val="0"/>
+          <w:numId w:val="3"/>
+        </w:numPr>
+      </w:pPr>
+      <w:r>
+        <w:t>Successful preamble detection on a recorded message!</w:t>
+      </w:r>
+    </w:p>
+    <w:p>
+      <w:pPr>
+        <w:pStyle w:val="ListParagraph"/>
+        <w:numPr>
+          <w:ilvl w:val="1"/>
+          <w:numId w:val="3"/>
+        </w:numPr>
+      </w:pPr>
+      <w:r>
+        <w:rPr>
+          <w:noProof/>
+        </w:rPr>
+        <w:drawing>
+          <wp:inline distT="0" distB="0" distL="0" distR="0" wp14:anchorId="0A6F4283" wp14:editId="1EC86EDA">
+            <wp:extent cx="4152900" cy="2595563"/>
+            <wp:effectExtent l="0" t="0" r="0" b="0"/>
+            <wp:docPr id="11" name="Picture 11"/>
+            <wp:cNvGraphicFramePr>
+              <a:graphicFrameLocks xmlns:a="http://schemas.openxmlformats.org/drawingml/2006/main" noChangeAspect="1"/>
+            </wp:cNvGraphicFramePr>
+            <a:graphic xmlns:a="http://schemas.openxmlformats.org/drawingml/2006/main">
+              <a:graphicData uri="http://schemas.openxmlformats.org/drawingml/2006/picture">
+                <pic:pic xmlns:pic="http://schemas.openxmlformats.org/drawingml/2006/picture">
+                  <pic:nvPicPr>
+                    <pic:cNvPr id="0" name="Picture 3"/>
+                    <pic:cNvPicPr>
+                      <a:picLocks noChangeAspect="1" noChangeArrowheads="1"/>
+                    </pic:cNvPicPr>
+                  </pic:nvPicPr>
+                  <pic:blipFill>
+                    <a:blip r:embed="rId19" cstate="print">
+                      <a:extLst>
+                        <a:ext uri="{28A0092B-C50C-407E-A947-70E740481C1C}">
+                          <a14:useLocalDpi xmlns:a14="http://schemas.microsoft.com/office/drawing/2010/main" val="0"/>
+                        </a:ext>
+                      </a:extLst>
+                    </a:blip>
+                    <a:srcRect/>
+                    <a:stretch>
+                      <a:fillRect/>
+                    </a:stretch>
+                  </pic:blipFill>
+                  <pic:spPr bwMode="auto">
+                    <a:xfrm>
+                      <a:off x="0" y="0"/>
+                      <a:ext cx="4153748" cy="2596093"/>
+                    </a:xfrm>
+                    <a:prstGeom prst="rect">
+                      <a:avLst/>
+                    </a:prstGeom>
+                    <a:noFill/>
+                    <a:ln>
+                      <a:noFill/>
+                    </a:ln>
+                  </pic:spPr>
+                </pic:pic>
+              </a:graphicData>
+            </a:graphic>
+          </wp:inline>
+        </w:drawing>
+      </w:r>
+    </w:p>
+    <w:p>
+      <w:pPr>
+        <w:pStyle w:val="ListParagraph"/>
+        <w:numPr>
+          <w:ilvl w:val="1"/>
+          <w:numId w:val="3"/>
+        </w:numPr>
+      </w:pPr>
+      <w:r>
+        <w:t>Used PIO to detect a preamble and set a GPIO HI right after a valid one was found.</w:t>
       </w:r>
     </w:p>
     <w:sectPr>
@@ -874,6 +1195,119 @@
 <file path=word/numbering.xml><?xml version="1.0" encoding="utf-8"?>
 <w:numbering xmlns:wpc="http://schemas.microsoft.com/office/word/2010/wordprocessingCanvas" xmlns:cx="http://schemas.microsoft.com/office/drawing/2014/chartex" xmlns:cx1="http://schemas.microsoft.com/office/drawing/2015/9/8/chartex" xmlns:cx2="http://schemas.microsoft.com/office/drawing/2015/10/21/chartex" xmlns:cx3="http://schemas.microsoft.com/office/drawing/2016/5/9/chartex" xmlns:cx4="http://schemas.microsoft.com/office/drawing/2016/5/10/chartex" xmlns:cx5="http://schemas.microsoft.com/office/drawing/2016/5/11/chartex" xmlns:cx6="http://schemas.microsoft.com/office/drawing/2016/5/12/chartex" xmlns:cx7="http://schemas.microsoft.com/office/drawing/2016/5/13/chartex" xmlns:cx8="http://schemas.microsoft.com/office/drawing/2016/5/14/chartex" xmlns:mc="http://schemas.openxmlformats.org/markup-compatibility/2006" xmlns:aink="http://schemas.microsoft.com/office/drawing/2016/ink" xmlns:am3d="http://schemas.microsoft.com/office/drawing/2017/model3d" xmlns:o="urn:schemas-microsoft-com:office:office" xmlns:oel="http://schemas.microsoft.com/office/2019/extlst" xmlns:r="http://schemas.openxmlformats.org/officeDocument/2006/relationships" xmlns:m="http://schemas.openxmlformats.org/officeDocument/2006/math" xmlns:v="urn:schemas-microsoft-com:vml" xmlns:wp14="http://schemas.microsoft.com/office/word/2010/wordprocessingDrawing" xmlns:wp="http://schemas.openxmlformats.org/drawingml/2006/wordprocessingDrawing" xmlns:w10="urn:schemas-microsoft-com:office:word" xmlns:w="http://schemas.openxmlformats.org/wordprocessingml/2006/main" xmlns:w14="http://schemas.microsoft.com/office/word/2010/wordml" xmlns:w15="http://schemas.microsoft.com/office/word/2012/wordml" xmlns:w16cex="http://schemas.microsoft.com/office/word/2018/wordml/cex" xmlns:w16cid="http://schemas.microsoft.com/office/word/2016/wordml/cid" xmlns:w16="http://schemas.microsoft.com/office/word/2018/wordml" xmlns:w16sdtdh="http://schemas.microsoft.com/office/word/2020/wordml/sdtdatahash" xmlns:w16se="http://schemas.microsoft.com/office/word/2015/wordml/symex" xmlns:wpg="http://schemas.microsoft.com/office/word/2010/wordprocessingGroup" xmlns:wpi="http://schemas.microsoft.com/office/word/2010/wordprocessingInk" xmlns:wne="http://schemas.microsoft.com/office/word/2006/wordml" xmlns:wps="http://schemas.microsoft.com/office/word/2010/wordprocessingShape" mc:Ignorable="w14 w15 w16se w16cid w16 w16cex w16sdtdh wp14">
   <w:abstractNum w:abstractNumId="0" w15:restartNumberingAfterBreak="0">
+    <w:nsid w:val="246F6063"/>
+    <w:multiLevelType w:val="hybridMultilevel"/>
+    <w:tmpl w:val="0B0C3172"/>
+    <w:lvl w:ilvl="0" w:tplc="04090001">
+      <w:start w:val="1"/>
+      <w:numFmt w:val="bullet"/>
+      <w:lvlText w:val=""/>
+      <w:lvlJc w:val="left"/>
+      <w:pPr>
+        <w:ind w:left="720" w:hanging="360"/>
+      </w:pPr>
+      <w:rPr>
+        <w:rFonts w:ascii="Symbol" w:hAnsi="Symbol" w:hint="default"/>
+      </w:rPr>
+    </w:lvl>
+    <w:lvl w:ilvl="1" w:tplc="04090003">
+      <w:start w:val="1"/>
+      <w:numFmt w:val="bullet"/>
+      <w:lvlText w:val="o"/>
+      <w:lvlJc w:val="left"/>
+      <w:pPr>
+        <w:ind w:left="1440" w:hanging="360"/>
+      </w:pPr>
+      <w:rPr>
+        <w:rFonts w:ascii="Courier New" w:hAnsi="Courier New" w:cs="Courier New" w:hint="default"/>
+      </w:rPr>
+    </w:lvl>
+    <w:lvl w:ilvl="2" w:tplc="04090005" w:tentative="1">
+      <w:start w:val="1"/>
+      <w:numFmt w:val="bullet"/>
+      <w:lvlText w:val=""/>
+      <w:lvlJc w:val="left"/>
+      <w:pPr>
+        <w:ind w:left="2160" w:hanging="360"/>
+      </w:pPr>
+      <w:rPr>
+        <w:rFonts w:ascii="Wingdings" w:hAnsi="Wingdings" w:hint="default"/>
+      </w:rPr>
+    </w:lvl>
+    <w:lvl w:ilvl="3" w:tplc="04090001" w:tentative="1">
+      <w:start w:val="1"/>
+      <w:numFmt w:val="bullet"/>
+      <w:lvlText w:val=""/>
+      <w:lvlJc w:val="left"/>
+      <w:pPr>
+        <w:ind w:left="2880" w:hanging="360"/>
+      </w:pPr>
+      <w:rPr>
+        <w:rFonts w:ascii="Symbol" w:hAnsi="Symbol" w:hint="default"/>
+      </w:rPr>
+    </w:lvl>
+    <w:lvl w:ilvl="4" w:tplc="04090003" w:tentative="1">
+      <w:start w:val="1"/>
+      <w:numFmt w:val="bullet"/>
+      <w:lvlText w:val="o"/>
+      <w:lvlJc w:val="left"/>
+      <w:pPr>
+        <w:ind w:left="3600" w:hanging="360"/>
+      </w:pPr>
+      <w:rPr>
+        <w:rFonts w:ascii="Courier New" w:hAnsi="Courier New" w:cs="Courier New" w:hint="default"/>
+      </w:rPr>
+    </w:lvl>
+    <w:lvl w:ilvl="5" w:tplc="04090005" w:tentative="1">
+      <w:start w:val="1"/>
+      <w:numFmt w:val="bullet"/>
+      <w:lvlText w:val=""/>
+      <w:lvlJc w:val="left"/>
+      <w:pPr>
+        <w:ind w:left="4320" w:hanging="360"/>
+      </w:pPr>
+      <w:rPr>
+        <w:rFonts w:ascii="Wingdings" w:hAnsi="Wingdings" w:hint="default"/>
+      </w:rPr>
+    </w:lvl>
+    <w:lvl w:ilvl="6" w:tplc="04090001" w:tentative="1">
+      <w:start w:val="1"/>
+      <w:numFmt w:val="bullet"/>
+      <w:lvlText w:val=""/>
+      <w:lvlJc w:val="left"/>
+      <w:pPr>
+        <w:ind w:left="5040" w:hanging="360"/>
+      </w:pPr>
+      <w:rPr>
+        <w:rFonts w:ascii="Symbol" w:hAnsi="Symbol" w:hint="default"/>
+      </w:rPr>
+    </w:lvl>
+    <w:lvl w:ilvl="7" w:tplc="04090003" w:tentative="1">
+      <w:start w:val="1"/>
+      <w:numFmt w:val="bullet"/>
+      <w:lvlText w:val="o"/>
+      <w:lvlJc w:val="left"/>
+      <w:pPr>
+        <w:ind w:left="5760" w:hanging="360"/>
+      </w:pPr>
+      <w:rPr>
+        <w:rFonts w:ascii="Courier New" w:hAnsi="Courier New" w:cs="Courier New" w:hint="default"/>
+      </w:rPr>
+    </w:lvl>
+    <w:lvl w:ilvl="8" w:tplc="04090005" w:tentative="1">
+      <w:start w:val="1"/>
+      <w:numFmt w:val="bullet"/>
+      <w:lvlText w:val=""/>
+      <w:lvlJc w:val="left"/>
+      <w:pPr>
+        <w:ind w:left="6480" w:hanging="360"/>
+      </w:pPr>
+      <w:rPr>
+        <w:rFonts w:ascii="Wingdings" w:hAnsi="Wingdings" w:hint="default"/>
+      </w:rPr>
+    </w:lvl>
+  </w:abstractNum>
+  <w:abstractNum w:abstractNumId="1" w15:restartNumberingAfterBreak="0">
     <w:nsid w:val="559F017D"/>
     <w:multiLevelType w:val="hybridMultilevel"/>
     <w:tmpl w:val="9088333C"/>
@@ -986,7 +1420,7 @@
       </w:rPr>
     </w:lvl>
   </w:abstractNum>
-  <w:abstractNum w:abstractNumId="1" w15:restartNumberingAfterBreak="0">
+  <w:abstractNum w:abstractNumId="2" w15:restartNumberingAfterBreak="0">
     <w:nsid w:val="662C741F"/>
     <w:multiLevelType w:val="hybridMultilevel"/>
     <w:tmpl w:val="12F0E72E"/>
@@ -1100,9 +1534,12 @@
     </w:lvl>
   </w:abstractNum>
   <w:num w:numId="1" w16cid:durableId="753629321">
+    <w:abstractNumId w:val="2"/>
+  </w:num>
+  <w:num w:numId="2" w16cid:durableId="974064552">
     <w:abstractNumId w:val="1"/>
   </w:num>
-  <w:num w:numId="2" w16cid:durableId="974064552">
+  <w:num w:numId="3" w16cid:durableId="2030644651">
     <w:abstractNumId w:val="0"/>
   </w:num>
 </w:numbering>
@@ -1650,6 +2087,29 @@
       <w:szCs w:val="26"/>
     </w:rPr>
   </w:style>
+  <w:style w:type="character" w:styleId="Hyperlink">
+    <w:name w:val="Hyperlink"/>
+    <w:basedOn w:val="DefaultParagraphFont"/>
+    <w:uiPriority w:val="99"/>
+    <w:unhideWhenUsed/>
+    <w:rsid w:val="00E22235"/>
+    <w:rPr>
+      <w:color w:val="0563C1" w:themeColor="hyperlink"/>
+      <w:u w:val="single"/>
+    </w:rPr>
+  </w:style>
+  <w:style w:type="character" w:styleId="UnresolvedMention">
+    <w:name w:val="Unresolved Mention"/>
+    <w:basedOn w:val="DefaultParagraphFont"/>
+    <w:uiPriority w:val="99"/>
+    <w:semiHidden/>
+    <w:unhideWhenUsed/>
+    <w:rsid w:val="00E22235"/>
+    <w:rPr>
+      <w:color w:val="605E5C"/>
+      <w:shd w:val="clear" w:color="auto" w:fill="E1DFDD"/>
+    </w:rPr>
+  </w:style>
 </w:styles>
 </file>
 

</xml_diff>

<commit_message>
Get consistent decode and adjust timings for RF detector behavior
</commit_message>
<xml_diff>
--- a/word/design_notebook.docx
+++ b/word/design_notebook.docx
@@ -1182,6 +1182,452 @@
         <w:t>Used PIO to detect a preamble and set a GPIO HI right after a valid one was found.</w:t>
       </w:r>
     </w:p>
+    <w:p>
+      <w:pPr>
+        <w:pStyle w:val="ListParagraph"/>
+        <w:numPr>
+          <w:ilvl w:val="0"/>
+          <w:numId w:val="3"/>
+        </w:numPr>
+      </w:pPr>
+      <w:r>
+        <w:t>Looking for end of ADS-B message.</w:t>
+      </w:r>
+    </w:p>
+    <w:p>
+      <w:pPr>
+        <w:pStyle w:val="ListParagraph"/>
+        <w:numPr>
+          <w:ilvl w:val="1"/>
+          <w:numId w:val="3"/>
+        </w:numPr>
+      </w:pPr>
+      <w:r>
+        <w:t>Problems with looking for 3 sequential LO samples at 0.5bit intervals.</w:t>
+      </w:r>
+    </w:p>
+    <w:p>
+      <w:pPr>
+        <w:pStyle w:val="ListParagraph"/>
+        <w:numPr>
+          <w:ilvl w:val="2"/>
+          <w:numId w:val="3"/>
+        </w:numPr>
+      </w:pPr>
+      <w:r>
+        <w:rPr>
+          <w:noProof/>
+        </w:rPr>
+        <w:lastRenderedPageBreak/>
+        <w:drawing>
+          <wp:inline distT="0" distB="0" distL="0" distR="0" wp14:anchorId="70A4AD55" wp14:editId="2646D386">
+            <wp:extent cx="4081462" cy="2550914"/>
+            <wp:effectExtent l="0" t="0" r="0" b="1905"/>
+            <wp:docPr id="14" name="Picture 14"/>
+            <wp:cNvGraphicFramePr>
+              <a:graphicFrameLocks xmlns:a="http://schemas.openxmlformats.org/drawingml/2006/main" noChangeAspect="1"/>
+            </wp:cNvGraphicFramePr>
+            <a:graphic xmlns:a="http://schemas.openxmlformats.org/drawingml/2006/main">
+              <a:graphicData uri="http://schemas.openxmlformats.org/drawingml/2006/picture">
+                <pic:pic xmlns:pic="http://schemas.openxmlformats.org/drawingml/2006/picture">
+                  <pic:nvPicPr>
+                    <pic:cNvPr id="0" name="Picture 12"/>
+                    <pic:cNvPicPr>
+                      <a:picLocks noChangeAspect="1" noChangeArrowheads="1"/>
+                    </pic:cNvPicPr>
+                  </pic:nvPicPr>
+                  <pic:blipFill>
+                    <a:blip r:embed="rId20" cstate="print">
+                      <a:extLst>
+                        <a:ext uri="{28A0092B-C50C-407E-A947-70E740481C1C}">
+                          <a14:useLocalDpi xmlns:a14="http://schemas.microsoft.com/office/drawing/2010/main" val="0"/>
+                        </a:ext>
+                      </a:extLst>
+                    </a:blip>
+                    <a:srcRect/>
+                    <a:stretch>
+                      <a:fillRect/>
+                    </a:stretch>
+                  </pic:blipFill>
+                  <pic:spPr bwMode="auto">
+                    <a:xfrm>
+                      <a:off x="0" y="0"/>
+                      <a:ext cx="4092773" cy="2557983"/>
+                    </a:xfrm>
+                    <a:prstGeom prst="rect">
+                      <a:avLst/>
+                    </a:prstGeom>
+                    <a:noFill/>
+                    <a:ln>
+                      <a:noFill/>
+                    </a:ln>
+                  </pic:spPr>
+                </pic:pic>
+              </a:graphicData>
+            </a:graphic>
+          </wp:inline>
+        </w:drawing>
+      </w:r>
+    </w:p>
+    <w:p>
+      <w:pPr>
+        <w:pStyle w:val="ListParagraph"/>
+        <w:numPr>
+          <w:ilvl w:val="3"/>
+          <w:numId w:val="3"/>
+        </w:numPr>
+      </w:pPr>
+      <w:r>
+        <w:t>False end of packet.</w:t>
+      </w:r>
+    </w:p>
+    <w:p>
+      <w:pPr>
+        <w:pStyle w:val="ListParagraph"/>
+        <w:numPr>
+          <w:ilvl w:val="2"/>
+          <w:numId w:val="3"/>
+        </w:numPr>
+      </w:pPr>
+      <w:r>
+        <w:rPr>
+          <w:noProof/>
+        </w:rPr>
+        <w:drawing>
+          <wp:inline distT="0" distB="0" distL="0" distR="0" wp14:anchorId="5C5C95DB" wp14:editId="6F0AD780">
+            <wp:extent cx="4160520" cy="2600325"/>
+            <wp:effectExtent l="0" t="0" r="0" b="9525"/>
+            <wp:docPr id="13" name="Picture 13"/>
+            <wp:cNvGraphicFramePr>
+              <a:graphicFrameLocks xmlns:a="http://schemas.openxmlformats.org/drawingml/2006/main" noChangeAspect="1"/>
+            </wp:cNvGraphicFramePr>
+            <a:graphic xmlns:a="http://schemas.openxmlformats.org/drawingml/2006/main">
+              <a:graphicData uri="http://schemas.openxmlformats.org/drawingml/2006/picture">
+                <pic:pic xmlns:pic="http://schemas.openxmlformats.org/drawingml/2006/picture">
+                  <pic:nvPicPr>
+                    <pic:cNvPr id="0" name="Picture 10"/>
+                    <pic:cNvPicPr>
+                      <a:picLocks noChangeAspect="1" noChangeArrowheads="1"/>
+                    </pic:cNvPicPr>
+                  </pic:nvPicPr>
+                  <pic:blipFill>
+                    <a:blip r:embed="rId21" cstate="print">
+                      <a:extLst>
+                        <a:ext uri="{28A0092B-C50C-407E-A947-70E740481C1C}">
+                          <a14:useLocalDpi xmlns:a14="http://schemas.microsoft.com/office/drawing/2010/main" val="0"/>
+                        </a:ext>
+                      </a:extLst>
+                    </a:blip>
+                    <a:srcRect/>
+                    <a:stretch>
+                      <a:fillRect/>
+                    </a:stretch>
+                  </pic:blipFill>
+                  <pic:spPr bwMode="auto">
+                    <a:xfrm>
+                      <a:off x="0" y="0"/>
+                      <a:ext cx="4165685" cy="2603553"/>
+                    </a:xfrm>
+                    <a:prstGeom prst="rect">
+                      <a:avLst/>
+                    </a:prstGeom>
+                    <a:noFill/>
+                    <a:ln>
+                      <a:noFill/>
+                    </a:ln>
+                  </pic:spPr>
+                </pic:pic>
+              </a:graphicData>
+            </a:graphic>
+          </wp:inline>
+        </w:drawing>
+      </w:r>
+    </w:p>
+    <w:p>
+      <w:pPr>
+        <w:pStyle w:val="ListParagraph"/>
+        <w:numPr>
+          <w:ilvl w:val="3"/>
+          <w:numId w:val="3"/>
+        </w:numPr>
+      </w:pPr>
+      <w:r>
+        <w:t>Misalignment with sample interval causes a LO to be read on a rising edge, providing three sequential LO samples.</w:t>
+      </w:r>
+    </w:p>
+    <w:p>
+      <w:pPr>
+        <w:pStyle w:val="ListParagraph"/>
+        <w:numPr>
+          <w:ilvl w:val="2"/>
+          <w:numId w:val="3"/>
+        </w:numPr>
+      </w:pPr>
+      <w:r>
+        <w:rPr>
+          <w:noProof/>
+        </w:rPr>
+        <w:lastRenderedPageBreak/>
+        <w:drawing>
+          <wp:inline distT="0" distB="0" distL="0" distR="0" wp14:anchorId="1EAB825B" wp14:editId="5D65EC0B">
+            <wp:extent cx="4117181" cy="2573238"/>
+            <wp:effectExtent l="0" t="0" r="0" b="0"/>
+            <wp:docPr id="15" name="Picture 15"/>
+            <wp:cNvGraphicFramePr>
+              <a:graphicFrameLocks xmlns:a="http://schemas.openxmlformats.org/drawingml/2006/main" noChangeAspect="1"/>
+            </wp:cNvGraphicFramePr>
+            <a:graphic xmlns:a="http://schemas.openxmlformats.org/drawingml/2006/main">
+              <a:graphicData uri="http://schemas.openxmlformats.org/drawingml/2006/picture">
+                <pic:pic xmlns:pic="http://schemas.openxmlformats.org/drawingml/2006/picture">
+                  <pic:nvPicPr>
+                    <pic:cNvPr id="0" name="Picture 14"/>
+                    <pic:cNvPicPr>
+                      <a:picLocks noChangeAspect="1" noChangeArrowheads="1"/>
+                    </pic:cNvPicPr>
+                  </pic:nvPicPr>
+                  <pic:blipFill>
+                    <a:blip r:embed="rId22" cstate="print">
+                      <a:extLst>
+                        <a:ext uri="{28A0092B-C50C-407E-A947-70E740481C1C}">
+                          <a14:useLocalDpi xmlns:a14="http://schemas.microsoft.com/office/drawing/2010/main" val="0"/>
+                        </a:ext>
+                      </a:extLst>
+                    </a:blip>
+                    <a:srcRect/>
+                    <a:stretch>
+                      <a:fillRect/>
+                    </a:stretch>
+                  </pic:blipFill>
+                  <pic:spPr bwMode="auto">
+                    <a:xfrm>
+                      <a:off x="0" y="0"/>
+                      <a:ext cx="4123083" cy="2576927"/>
+                    </a:xfrm>
+                    <a:prstGeom prst="rect">
+                      <a:avLst/>
+                    </a:prstGeom>
+                    <a:noFill/>
+                    <a:ln>
+                      <a:noFill/>
+                    </a:ln>
+                  </pic:spPr>
+                </pic:pic>
+              </a:graphicData>
+            </a:graphic>
+          </wp:inline>
+        </w:drawing>
+      </w:r>
+    </w:p>
+    <w:p>
+      <w:pPr>
+        <w:pStyle w:val="ListParagraph"/>
+        <w:numPr>
+          <w:ilvl w:val="3"/>
+          <w:numId w:val="3"/>
+        </w:numPr>
+      </w:pPr>
+      <w:r>
+        <w:t>Packet read interval starts before first bit. This shouldn’t happen, maybe it’s not waiting for packet first edge to start read interval.</w:t>
+      </w:r>
+    </w:p>
+    <w:p>
+      <w:r>
+        <w:br w:type="page"/>
+      </w:r>
+    </w:p>
+    <w:p>
+      <w:pPr>
+        <w:pStyle w:val="Heading2"/>
+      </w:pPr>
+      <w:r>
+        <w:lastRenderedPageBreak/>
+        <w:t>2023-02-27 Decoder Work</w:t>
+      </w:r>
+    </w:p>
+    <w:p>
+      <w:pPr>
+        <w:pStyle w:val="ListParagraph"/>
+        <w:numPr>
+          <w:ilvl w:val="0"/>
+          <w:numId w:val="4"/>
+        </w:numPr>
+      </w:pPr>
+      <w:r>
+        <w:t>Can’t put PULSES net next to the RUN  pin (reset, active low). Data pulses trigger the microcontroller reset and cause the device to restart intermittently.</w:t>
+      </w:r>
+    </w:p>
+    <w:p>
+      <w:pPr>
+        <w:pStyle w:val="ListParagraph"/>
+        <w:numPr>
+          <w:ilvl w:val="0"/>
+          <w:numId w:val="4"/>
+        </w:numPr>
+      </w:pPr>
+      <w:r>
+        <w:t>Added a sideset debug output to the decode PIO program.</w:t>
+      </w:r>
+    </w:p>
+    <w:p>
+      <w:pPr>
+        <w:pStyle w:val="ListParagraph"/>
+        <w:numPr>
+          <w:ilvl w:val="1"/>
+          <w:numId w:val="4"/>
+        </w:numPr>
+      </w:pPr>
+      <w:r>
+        <w:rPr>
+          <w:noProof/>
+        </w:rPr>
+        <w:drawing>
+          <wp:inline distT="0" distB="0" distL="0" distR="0" wp14:anchorId="1990A020" wp14:editId="382F9FF7">
+            <wp:extent cx="4778375" cy="3076334"/>
+            <wp:effectExtent l="0" t="0" r="3175" b="0"/>
+            <wp:docPr id="18" name="Picture 18"/>
+            <wp:cNvGraphicFramePr>
+              <a:graphicFrameLocks xmlns:a="http://schemas.openxmlformats.org/drawingml/2006/main" noChangeAspect="1"/>
+            </wp:cNvGraphicFramePr>
+            <a:graphic xmlns:a="http://schemas.openxmlformats.org/drawingml/2006/main">
+              <a:graphicData uri="http://schemas.openxmlformats.org/drawingml/2006/picture">
+                <pic:pic xmlns:pic="http://schemas.openxmlformats.org/drawingml/2006/picture">
+                  <pic:nvPicPr>
+                    <pic:cNvPr id="0" name="Picture 26"/>
+                    <pic:cNvPicPr>
+                      <a:picLocks noChangeAspect="1" noChangeArrowheads="1"/>
+                    </pic:cNvPicPr>
+                  </pic:nvPicPr>
+                  <pic:blipFill>
+                    <a:blip r:embed="rId23" cstate="print">
+                      <a:extLst>
+                        <a:ext uri="{28A0092B-C50C-407E-A947-70E740481C1C}">
+                          <a14:useLocalDpi xmlns:a14="http://schemas.microsoft.com/office/drawing/2010/main" val="0"/>
+                        </a:ext>
+                      </a:extLst>
+                    </a:blip>
+                    <a:srcRect/>
+                    <a:stretch>
+                      <a:fillRect/>
+                    </a:stretch>
+                  </pic:blipFill>
+                  <pic:spPr bwMode="auto">
+                    <a:xfrm>
+                      <a:off x="0" y="0"/>
+                      <a:ext cx="4783610" cy="3079704"/>
+                    </a:xfrm>
+                    <a:prstGeom prst="rect">
+                      <a:avLst/>
+                    </a:prstGeom>
+                    <a:noFill/>
+                    <a:ln>
+                      <a:noFill/>
+                    </a:ln>
+                  </pic:spPr>
+                </pic:pic>
+              </a:graphicData>
+            </a:graphic>
+          </wp:inline>
+        </w:drawing>
+      </w:r>
+    </w:p>
+    <w:p>
+      <w:pPr>
+        <w:pStyle w:val="ListParagraph"/>
+        <w:numPr>
+          <w:ilvl w:val="2"/>
+          <w:numId w:val="4"/>
+        </w:numPr>
+      </w:pPr>
+      <w:r>
+        <w:t>Yellow line is decode interval, green line is data, orange line is PIO decode timings. Very jittery! Something is wrong with the state machine and this is causing decodes of the test message to be inconsistent.</w:t>
+      </w:r>
+    </w:p>
+    <w:p>
+      <w:pPr>
+        <w:pStyle w:val="ListParagraph"/>
+        <w:numPr>
+          <w:ilvl w:val="0"/>
+          <w:numId w:val="4"/>
+        </w:numPr>
+      </w:pPr>
+      <w:r>
+        <w:t>Trying to get delay timing correct.</w:t>
+      </w:r>
+    </w:p>
+    <w:p>
+      <w:pPr>
+        <w:pStyle w:val="ListParagraph"/>
+        <w:numPr>
+          <w:ilvl w:val="1"/>
+          <w:numId w:val="4"/>
+        </w:numPr>
+      </w:pPr>
+      <w:r>
+        <w:rPr>
+          <w:noProof/>
+        </w:rPr>
+        <w:drawing>
+          <wp:inline distT="0" distB="0" distL="0" distR="0" wp14:anchorId="5D11B7C6" wp14:editId="7E362C1D">
+            <wp:extent cx="5943600" cy="2534920"/>
+            <wp:effectExtent l="0" t="0" r="0" b="0"/>
+            <wp:docPr id="19" name="Picture 19"/>
+            <wp:cNvGraphicFramePr>
+              <a:graphicFrameLocks xmlns:a="http://schemas.openxmlformats.org/drawingml/2006/main" noChangeAspect="1"/>
+            </wp:cNvGraphicFramePr>
+            <a:graphic xmlns:a="http://schemas.openxmlformats.org/drawingml/2006/main">
+              <a:graphicData uri="http://schemas.openxmlformats.org/drawingml/2006/picture">
+                <pic:pic xmlns:pic="http://schemas.openxmlformats.org/drawingml/2006/picture">
+                  <pic:nvPicPr>
+                    <pic:cNvPr id="0" name="Picture 28"/>
+                    <pic:cNvPicPr>
+                      <a:picLocks noChangeAspect="1" noChangeArrowheads="1"/>
+                    </pic:cNvPicPr>
+                  </pic:nvPicPr>
+                  <pic:blipFill>
+                    <a:blip r:embed="rId24" cstate="print">
+                      <a:extLst>
+                        <a:ext uri="{28A0092B-C50C-407E-A947-70E740481C1C}">
+                          <a14:useLocalDpi xmlns:a14="http://schemas.microsoft.com/office/drawing/2010/main" val="0"/>
+                        </a:ext>
+                      </a:extLst>
+                    </a:blip>
+                    <a:srcRect/>
+                    <a:stretch>
+                      <a:fillRect/>
+                    </a:stretch>
+                  </pic:blipFill>
+                  <pic:spPr bwMode="auto">
+                    <a:xfrm>
+                      <a:off x="0" y="0"/>
+                      <a:ext cx="5943600" cy="2534920"/>
+                    </a:xfrm>
+                    <a:prstGeom prst="rect">
+                      <a:avLst/>
+                    </a:prstGeom>
+                    <a:noFill/>
+                    <a:ln>
+                      <a:noFill/>
+                    </a:ln>
+                  </pic:spPr>
+                </pic:pic>
+              </a:graphicData>
+            </a:graphic>
+          </wp:inline>
+        </w:drawing>
+      </w:r>
+    </w:p>
+    <w:p>
+      <w:pPr>
+        <w:pStyle w:val="ListParagraph"/>
+        <w:numPr>
+          <w:ilvl w:val="2"/>
+          <w:numId w:val="4"/>
+        </w:numPr>
+      </w:pPr>
+      <w:r>
+        <w:t>Want to sample polarity around 6ns for a rising edge to see if next bit will be a 1. This corresponds to around 7 clock cycles at 12MHz.</w:t>
+      </w:r>
+    </w:p>
     <w:sectPr>
       <w:pgSz w:w="12240" w:h="15840"/>
       <w:pgMar w:top="1440" w:right="1440" w:bottom="1440" w:left="1440" w:header="720" w:footer="720" w:gutter="0"/>
@@ -1195,6 +1641,119 @@
 <file path=word/numbering.xml><?xml version="1.0" encoding="utf-8"?>
 <w:numbering xmlns:wpc="http://schemas.microsoft.com/office/word/2010/wordprocessingCanvas" xmlns:cx="http://schemas.microsoft.com/office/drawing/2014/chartex" xmlns:cx1="http://schemas.microsoft.com/office/drawing/2015/9/8/chartex" xmlns:cx2="http://schemas.microsoft.com/office/drawing/2015/10/21/chartex" xmlns:cx3="http://schemas.microsoft.com/office/drawing/2016/5/9/chartex" xmlns:cx4="http://schemas.microsoft.com/office/drawing/2016/5/10/chartex" xmlns:cx5="http://schemas.microsoft.com/office/drawing/2016/5/11/chartex" xmlns:cx6="http://schemas.microsoft.com/office/drawing/2016/5/12/chartex" xmlns:cx7="http://schemas.microsoft.com/office/drawing/2016/5/13/chartex" xmlns:cx8="http://schemas.microsoft.com/office/drawing/2016/5/14/chartex" xmlns:mc="http://schemas.openxmlformats.org/markup-compatibility/2006" xmlns:aink="http://schemas.microsoft.com/office/drawing/2016/ink" xmlns:am3d="http://schemas.microsoft.com/office/drawing/2017/model3d" xmlns:o="urn:schemas-microsoft-com:office:office" xmlns:oel="http://schemas.microsoft.com/office/2019/extlst" xmlns:r="http://schemas.openxmlformats.org/officeDocument/2006/relationships" xmlns:m="http://schemas.openxmlformats.org/officeDocument/2006/math" xmlns:v="urn:schemas-microsoft-com:vml" xmlns:wp14="http://schemas.microsoft.com/office/word/2010/wordprocessingDrawing" xmlns:wp="http://schemas.openxmlformats.org/drawingml/2006/wordprocessingDrawing" xmlns:w10="urn:schemas-microsoft-com:office:word" xmlns:w="http://schemas.openxmlformats.org/wordprocessingml/2006/main" xmlns:w14="http://schemas.microsoft.com/office/word/2010/wordml" xmlns:w15="http://schemas.microsoft.com/office/word/2012/wordml" xmlns:w16cex="http://schemas.microsoft.com/office/word/2018/wordml/cex" xmlns:w16cid="http://schemas.microsoft.com/office/word/2016/wordml/cid" xmlns:w16="http://schemas.microsoft.com/office/word/2018/wordml" xmlns:w16sdtdh="http://schemas.microsoft.com/office/word/2020/wordml/sdtdatahash" xmlns:w16se="http://schemas.microsoft.com/office/word/2015/wordml/symex" xmlns:wpg="http://schemas.microsoft.com/office/word/2010/wordprocessingGroup" xmlns:wpi="http://schemas.microsoft.com/office/word/2010/wordprocessingInk" xmlns:wne="http://schemas.microsoft.com/office/word/2006/wordml" xmlns:wps="http://schemas.microsoft.com/office/word/2010/wordprocessingShape" mc:Ignorable="w14 w15 w16se w16cid w16 w16cex w16sdtdh wp14">
   <w:abstractNum w:abstractNumId="0" w15:restartNumberingAfterBreak="0">
+    <w:nsid w:val="10F25531"/>
+    <w:multiLevelType w:val="hybridMultilevel"/>
+    <w:tmpl w:val="25184F50"/>
+    <w:lvl w:ilvl="0" w:tplc="04090001">
+      <w:start w:val="1"/>
+      <w:numFmt w:val="bullet"/>
+      <w:lvlText w:val=""/>
+      <w:lvlJc w:val="left"/>
+      <w:pPr>
+        <w:ind w:left="720" w:hanging="360"/>
+      </w:pPr>
+      <w:rPr>
+        <w:rFonts w:ascii="Symbol" w:hAnsi="Symbol" w:hint="default"/>
+      </w:rPr>
+    </w:lvl>
+    <w:lvl w:ilvl="1" w:tplc="04090003">
+      <w:start w:val="1"/>
+      <w:numFmt w:val="bullet"/>
+      <w:lvlText w:val="o"/>
+      <w:lvlJc w:val="left"/>
+      <w:pPr>
+        <w:ind w:left="1440" w:hanging="360"/>
+      </w:pPr>
+      <w:rPr>
+        <w:rFonts w:ascii="Courier New" w:hAnsi="Courier New" w:cs="Courier New" w:hint="default"/>
+      </w:rPr>
+    </w:lvl>
+    <w:lvl w:ilvl="2" w:tplc="04090005">
+      <w:start w:val="1"/>
+      <w:numFmt w:val="bullet"/>
+      <w:lvlText w:val=""/>
+      <w:lvlJc w:val="left"/>
+      <w:pPr>
+        <w:ind w:left="2160" w:hanging="360"/>
+      </w:pPr>
+      <w:rPr>
+        <w:rFonts w:ascii="Wingdings" w:hAnsi="Wingdings" w:hint="default"/>
+      </w:rPr>
+    </w:lvl>
+    <w:lvl w:ilvl="3" w:tplc="04090001" w:tentative="1">
+      <w:start w:val="1"/>
+      <w:numFmt w:val="bullet"/>
+      <w:lvlText w:val=""/>
+      <w:lvlJc w:val="left"/>
+      <w:pPr>
+        <w:ind w:left="2880" w:hanging="360"/>
+      </w:pPr>
+      <w:rPr>
+        <w:rFonts w:ascii="Symbol" w:hAnsi="Symbol" w:hint="default"/>
+      </w:rPr>
+    </w:lvl>
+    <w:lvl w:ilvl="4" w:tplc="04090003" w:tentative="1">
+      <w:start w:val="1"/>
+      <w:numFmt w:val="bullet"/>
+      <w:lvlText w:val="o"/>
+      <w:lvlJc w:val="left"/>
+      <w:pPr>
+        <w:ind w:left="3600" w:hanging="360"/>
+      </w:pPr>
+      <w:rPr>
+        <w:rFonts w:ascii="Courier New" w:hAnsi="Courier New" w:cs="Courier New" w:hint="default"/>
+      </w:rPr>
+    </w:lvl>
+    <w:lvl w:ilvl="5" w:tplc="04090005" w:tentative="1">
+      <w:start w:val="1"/>
+      <w:numFmt w:val="bullet"/>
+      <w:lvlText w:val=""/>
+      <w:lvlJc w:val="left"/>
+      <w:pPr>
+        <w:ind w:left="4320" w:hanging="360"/>
+      </w:pPr>
+      <w:rPr>
+        <w:rFonts w:ascii="Wingdings" w:hAnsi="Wingdings" w:hint="default"/>
+      </w:rPr>
+    </w:lvl>
+    <w:lvl w:ilvl="6" w:tplc="04090001" w:tentative="1">
+      <w:start w:val="1"/>
+      <w:numFmt w:val="bullet"/>
+      <w:lvlText w:val=""/>
+      <w:lvlJc w:val="left"/>
+      <w:pPr>
+        <w:ind w:left="5040" w:hanging="360"/>
+      </w:pPr>
+      <w:rPr>
+        <w:rFonts w:ascii="Symbol" w:hAnsi="Symbol" w:hint="default"/>
+      </w:rPr>
+    </w:lvl>
+    <w:lvl w:ilvl="7" w:tplc="04090003" w:tentative="1">
+      <w:start w:val="1"/>
+      <w:numFmt w:val="bullet"/>
+      <w:lvlText w:val="o"/>
+      <w:lvlJc w:val="left"/>
+      <w:pPr>
+        <w:ind w:left="5760" w:hanging="360"/>
+      </w:pPr>
+      <w:rPr>
+        <w:rFonts w:ascii="Courier New" w:hAnsi="Courier New" w:cs="Courier New" w:hint="default"/>
+      </w:rPr>
+    </w:lvl>
+    <w:lvl w:ilvl="8" w:tplc="04090005" w:tentative="1">
+      <w:start w:val="1"/>
+      <w:numFmt w:val="bullet"/>
+      <w:lvlText w:val=""/>
+      <w:lvlJc w:val="left"/>
+      <w:pPr>
+        <w:ind w:left="6480" w:hanging="360"/>
+      </w:pPr>
+      <w:rPr>
+        <w:rFonts w:ascii="Wingdings" w:hAnsi="Wingdings" w:hint="default"/>
+      </w:rPr>
+    </w:lvl>
+  </w:abstractNum>
+  <w:abstractNum w:abstractNumId="1" w15:restartNumberingAfterBreak="0">
     <w:nsid w:val="246F6063"/>
     <w:multiLevelType w:val="hybridMultilevel"/>
     <w:tmpl w:val="0B0C3172"/>
@@ -1222,7 +1781,7 @@
         <w:rFonts w:ascii="Courier New" w:hAnsi="Courier New" w:cs="Courier New" w:hint="default"/>
       </w:rPr>
     </w:lvl>
-    <w:lvl w:ilvl="2" w:tplc="04090005" w:tentative="1">
+    <w:lvl w:ilvl="2" w:tplc="04090005">
       <w:start w:val="1"/>
       <w:numFmt w:val="bullet"/>
       <w:lvlText w:val=""/>
@@ -1234,7 +1793,7 @@
         <w:rFonts w:ascii="Wingdings" w:hAnsi="Wingdings" w:hint="default"/>
       </w:rPr>
     </w:lvl>
-    <w:lvl w:ilvl="3" w:tplc="04090001" w:tentative="1">
+    <w:lvl w:ilvl="3" w:tplc="04090001">
       <w:start w:val="1"/>
       <w:numFmt w:val="bullet"/>
       <w:lvlText w:val=""/>
@@ -1307,7 +1866,7 @@
       </w:rPr>
     </w:lvl>
   </w:abstractNum>
-  <w:abstractNum w:abstractNumId="1" w15:restartNumberingAfterBreak="0">
+  <w:abstractNum w:abstractNumId="2" w15:restartNumberingAfterBreak="0">
     <w:nsid w:val="559F017D"/>
     <w:multiLevelType w:val="hybridMultilevel"/>
     <w:tmpl w:val="9088333C"/>
@@ -1420,7 +1979,7 @@
       </w:rPr>
     </w:lvl>
   </w:abstractNum>
-  <w:abstractNum w:abstractNumId="2" w15:restartNumberingAfterBreak="0">
+  <w:abstractNum w:abstractNumId="3" w15:restartNumberingAfterBreak="0">
     <w:nsid w:val="662C741F"/>
     <w:multiLevelType w:val="hybridMultilevel"/>
     <w:tmpl w:val="12F0E72E"/>
@@ -1534,12 +2093,15 @@
     </w:lvl>
   </w:abstractNum>
   <w:num w:numId="1" w16cid:durableId="753629321">
+    <w:abstractNumId w:val="3"/>
+  </w:num>
+  <w:num w:numId="2" w16cid:durableId="974064552">
     <w:abstractNumId w:val="2"/>
   </w:num>
-  <w:num w:numId="2" w16cid:durableId="974064552">
+  <w:num w:numId="3" w16cid:durableId="2030644651">
     <w:abstractNumId w:val="1"/>
   </w:num>
-  <w:num w:numId="3" w16cid:durableId="2030644651">
+  <w:num w:numId="4" w16cid:durableId="1130199738">
     <w:abstractNumId w:val="0"/>
   </w:num>
 </w:numbering>

</xml_diff>